<commit_message>
Update resume in English
</commit_message>
<xml_diff>
--- a/client/public/cv/talia-english.docx
+++ b/client/public/cv/talia-english.docx
@@ -4,7 +4,7 @@
   <w:body>
     <w:p>
       <w:pPr>
-        <w:spacing w:line="276" w:lineRule="auto"/>
+        <w:spacing w:line="240" w:lineRule="auto"/>
         <w:jc w:val="center"/>
         <w:rPr>
           <w:b/>
@@ -54,80 +54,38 @@
     <w:p>
       <w:pPr>
         <w:bidi w:val="0"/>
-        <w:spacing w:line="276" w:lineRule="auto"/>
+        <w:spacing w:line="240" w:lineRule="auto"/>
         <w:jc w:val="center"/>
       </w:pPr>
       <w:r>
         <w:rPr>
-          <w:noProof/>
-        </w:rPr>
-        <w:drawing>
-          <wp:anchor distT="0" distB="0" distL="114300" distR="114300" simplePos="0" relativeHeight="251658240" behindDoc="0" locked="0" layoutInCell="1" allowOverlap="1" wp14:anchorId="55566967" wp14:editId="5E08B9D5">
-            <wp:simplePos x="0" y="0"/>
-            <wp:positionH relativeFrom="column">
-              <wp:posOffset>4366260</wp:posOffset>
-            </wp:positionH>
-            <wp:positionV relativeFrom="paragraph">
-              <wp:posOffset>34925</wp:posOffset>
-            </wp:positionV>
-            <wp:extent cx="167005" cy="167005"/>
-            <wp:effectExtent l="0" t="0" r="4445" b="4445"/>
-            <wp:wrapNone/>
-            <wp:docPr id="1821624208" name="תמונה 1"/>
-            <wp:cNvGraphicFramePr>
-              <a:graphicFrameLocks xmlns:a="http://schemas.openxmlformats.org/drawingml/2006/main" noChangeAspect="1"/>
-            </wp:cNvGraphicFramePr>
-            <a:graphic xmlns:a="http://schemas.openxmlformats.org/drawingml/2006/main">
-              <a:graphicData uri="http://schemas.openxmlformats.org/drawingml/2006/picture">
-                <pic:pic xmlns:pic="http://schemas.openxmlformats.org/drawingml/2006/picture">
-                  <pic:nvPicPr>
-                    <pic:cNvPr id="1821624208" name=""/>
-                    <pic:cNvPicPr/>
-                  </pic:nvPicPr>
-                  <pic:blipFill>
-                    <a:blip r:embed="rId6">
-                      <a:extLst>
-                        <a:ext uri="{28A0092B-C50C-407E-A947-70E740481C1C}">
-                          <a14:useLocalDpi xmlns:a14="http://schemas.microsoft.com/office/drawing/2010/main" val="0"/>
-                        </a:ext>
-                      </a:extLst>
-                    </a:blip>
-                    <a:stretch>
-                      <a:fillRect/>
-                    </a:stretch>
-                  </pic:blipFill>
-                  <pic:spPr>
-                    <a:xfrm>
-                      <a:off x="0" y="0"/>
-                      <a:ext cx="167005" cy="167005"/>
-                    </a:xfrm>
-                    <a:prstGeom prst="rect">
-                      <a:avLst/>
-                    </a:prstGeom>
-                  </pic:spPr>
-                </pic:pic>
-              </a:graphicData>
-            </a:graphic>
-          </wp:anchor>
-        </w:drawing>
-      </w:r>
-      <w:r>
-        <w:rPr>
-          <w:rFonts w:ascii="Segoe UI Emoji" w:hAnsi="Segoe UI Emoji" w:cs="Segoe UI Emoji"/>
-        </w:rPr>
-        <w:t>📞</w:t>
-      </w:r>
-      <w:r>
-        <w:t xml:space="preserve"> 055-6724279 | </w:t>
-      </w:r>
-      <w:r>
-        <w:rPr>
-          <w:rFonts w:ascii="Segoe UI Emoji" w:hAnsi="Segoe UI Emoji" w:cs="Segoe UI Emoji"/>
-        </w:rPr>
-        <w:t>📧</w:t>
+          <w:u w:val="single"/>
+        </w:rPr>
+        <w:t>Take a look</w:t>
+      </w:r>
+      <w:r>
+        <w:rPr>
+          <w:rFonts w:hint="cs"/>
+          <w:rtl/>
+        </w:rPr>
+        <w:t xml:space="preserve"> :</w:t>
+      </w:r>
+      <w:hyperlink r:id="rId6" w:history="1">
+        <w:r>
+          <w:rPr>
+            <w:rStyle w:val="Hyperlink"/>
+          </w:rPr>
+          <w:t>Meet-Talia</w:t>
+        </w:r>
+      </w:hyperlink>
+      <w:r>
+        <w:br/>
       </w:r>
       <w:r>
         <w:t xml:space="preserve"> </w:t>
+      </w:r>
+      <w:r>
+        <w:t xml:space="preserve">055-6724279 |  </w:t>
       </w:r>
       <w:hyperlink r:id="rId7" w:history="1">
         <w:r>
@@ -138,28 +96,13 @@
         </w:r>
       </w:hyperlink>
       <w:r>
-        <w:t xml:space="preserve"> | </w:t>
-      </w:r>
-      <w:r>
-        <w:rPr>
-          <w:rFonts w:ascii="Segoe UI Emoji" w:hAnsi="Segoe UI Emoji" w:cs="Segoe UI Emoji"/>
-        </w:rPr>
-        <w:t>🌍</w:t>
-      </w:r>
-      <w:r>
-        <w:t xml:space="preserve"> Tel Aviv</w:t>
+        <w:t xml:space="preserve"> </w:t>
       </w:r>
       <w:r>
         <w:t xml:space="preserve"> |</w:t>
       </w:r>
       <w:r>
-        <w:t xml:space="preserve"> </w:t>
-      </w:r>
-      <w:r>
-        <w:t xml:space="preserve">          </w:t>
-      </w:r>
-      <w:r>
-        <w:t>GitHub:</w:t>
+        <w:t xml:space="preserve"> GitHub:</w:t>
       </w:r>
       <w:r>
         <w:t xml:space="preserve"> </w:t>
@@ -173,6 +116,9 @@
           <w:t>TaliaCohen</w:t>
         </w:r>
       </w:hyperlink>
+      <w:r>
+        <w:t xml:space="preserve"> </w:t>
+      </w:r>
     </w:p>
     <w:p>
       <w:pPr>
@@ -180,20 +126,22 @@
         <w:jc w:val="right"/>
         <w:rPr>
           <w:rFonts w:cs="Arial"/>
-        </w:rPr>
-      </w:pPr>
-      <w:r>
-        <w:rPr>
-          <w:rFonts w:ascii="Segoe UI Emoji" w:hAnsi="Segoe UI Emoji" w:cs="Segoe UI Emoji"/>
-        </w:rPr>
-        <w:t>💡</w:t>
-      </w:r>
-      <w:r>
-        <w:rPr>
-          <w:b/>
-          <w:bCs/>
-        </w:rPr>
-        <w:t xml:space="preserve"> About Me</w:t>
+          <w:rtl/>
+        </w:rPr>
+      </w:pPr>
+      <w:r>
+        <w:rPr>
+          <w:b/>
+          <w:bCs/>
+        </w:rPr>
+        <w:t xml:space="preserve"> </w:t>
+      </w:r>
+      <w:r>
+        <w:rPr>
+          <w:b/>
+          <w:bCs/>
+        </w:rPr>
+        <w:t>Profile</w:t>
       </w:r>
       <w:r>
         <w:rPr>
@@ -203,101 +151,109 @@
         <w:br/>
       </w:r>
       <w:r>
-        <w:rPr>
-          <w:rFonts w:cs="Arial"/>
-        </w:rPr>
-        <w:t>Software Engineering graduate with hands-on experience in developing full-stack solutions using C#, Node.js, React, JavaScript, and MySQL. Passionate about building innovative and creative applications, with a strong ability to work both independently and collaboratively.  Seeking an opportunity to join a leading tech team, to learn, grow, and advance professionally in the development world</w:t>
+        <w:t xml:space="preserve">Full Stack Developer with hands-on experience in developing scalable, user-friendly web applications using </w:t>
+      </w:r>
+      <w:r>
+        <w:rPr>
+          <w:b/>
+          <w:bCs/>
+        </w:rPr>
+        <w:t>React</w:t>
+      </w:r>
+      <w:r>
+        <w:t xml:space="preserve">, </w:t>
+      </w:r>
+      <w:r>
+        <w:rPr>
+          <w:b/>
+          <w:bCs/>
+        </w:rPr>
+        <w:t>Node.js</w:t>
+      </w:r>
+      <w:r>
+        <w:t>, and</w:t>
+      </w:r>
+      <w:r>
+        <w:rPr>
+          <w:b/>
+          <w:bCs/>
+        </w:rPr>
+        <w:t xml:space="preserve"> </w:t>
+      </w:r>
+      <w:r>
+        <w:rPr>
+          <w:b/>
+          <w:bCs/>
+        </w:rPr>
+        <w:t>C#</w:t>
+      </w:r>
+      <w:r>
+        <w:t xml:space="preserve">. Strong focus on clean architecture, backend-frontend integration, and innovative features such as </w:t>
+      </w:r>
+      <w:r>
+        <w:rPr>
+          <w:b/>
+          <w:bCs/>
+        </w:rPr>
+        <w:t>AI</w:t>
+      </w:r>
+      <w:r>
+        <w:t>-based job matching. Eager to build impactful solutions in collaborative tech teams.</w:t>
       </w:r>
       <w:r>
         <w:pict w14:anchorId="3125B063">
           <v:rect id="_x0000_i1025" style="width:537.7pt;height:1.5pt" o:hralign="center" o:hrstd="t" o:hrnoshade="t" o:hr="t" fillcolor="#0e2841 [3215]" stroked="f"/>
         </w:pict>
       </w:r>
+      <w:r>
+        <w:rPr>
+          <w:rFonts w:cs="Arial"/>
+          <w:b/>
+          <w:bCs/>
+        </w:rPr>
+        <w:t>Professional Full Stack Project</w:t>
+      </w:r>
+      <w:r>
+        <w:rPr>
+          <w:rFonts w:cs="Arial"/>
+          <w:b/>
+          <w:bCs/>
+        </w:rPr>
+        <w:t xml:space="preserve"> </w:t>
+      </w:r>
     </w:p>
     <w:p>
       <w:pPr>
+        <w:pStyle w:val="a9"/>
+        <w:numPr>
+          <w:ilvl w:val="0"/>
+          <w:numId w:val="14"/>
+        </w:numPr>
+        <w:bidi w:val="0"/>
         <w:spacing w:line="276" w:lineRule="auto"/>
-        <w:jc w:val="right"/>
-        <w:rPr>
-          <w:rtl/>
-        </w:rPr>
-      </w:pPr>
-      <w:r>
-        <w:rPr>
-          <w:rFonts w:ascii="Segoe UI Emoji" w:hAnsi="Segoe UI Emoji" w:cs="Segoe UI Emoji"/>
-          <w:b/>
-          <w:bCs/>
-        </w:rPr>
-        <w:t>🪄</w:t>
-      </w:r>
-      <w:r>
         <w:rPr>
           <w:rFonts w:cs="Arial"/>
-          <w:b/>
-          <w:bCs/>
-        </w:rPr>
-        <w:t>Professional Full Stack Project</w:t>
-      </w:r>
-      <w:r>
-        <w:rPr>
-          <w:rFonts w:cs="Arial"/>
-        </w:rPr>
-        <w:br/>
-      </w:r>
-      <w:r>
-        <w:t>Developed a full-featured management system for service-based businesses with separate admin and customer interfaces.</w:t>
-      </w:r>
-      <w:r>
-        <w:t xml:space="preserve"> </w:t>
-      </w:r>
-      <w:r>
-        <w:t>Integrated REST APIs, and implemented backend logic for scheduling and service management. Tech stack</w:t>
-      </w:r>
+        </w:rPr>
+      </w:pPr>
       <w:r>
         <w:rPr>
           <w:u w:val="single"/>
         </w:rPr>
-        <w:t xml:space="preserve">: </w:t>
-      </w:r>
-      <w:r>
-        <w:rPr>
-          <w:b/>
-          <w:bCs/>
+        <w:t xml:space="preserve">Project </w:t>
+      </w:r>
+      <w:r>
+        <w:rPr>
           <w:u w:val="single"/>
         </w:rPr>
-        <w:t>React, Node.js, Express, MySQL, MobX</w:t>
-      </w:r>
-      <w:r>
-        <w:t>.</w:t>
-      </w:r>
-      <w:r>
-        <w:t xml:space="preserve">   |   </w:t>
-      </w:r>
-      <w:r>
-        <w:t xml:space="preserve"> </w:t>
-      </w:r>
-      <w:r>
-        <w:rPr>
-          <w:b/>
-          <w:bCs/>
-        </w:rPr>
-        <w:t>GitHub</w:t>
-      </w:r>
-      <w:r>
-        <w:t>:</w:t>
-      </w:r>
-      <w:r>
-        <w:rPr>
-          <w:b/>
-          <w:bCs/>
-        </w:rPr>
-        <w:t xml:space="preserve">  </w:t>
-      </w:r>
-      <w:r>
-        <w:rPr>
-          <w:b/>
-          <w:bCs/>
-        </w:rPr>
+        <w:t xml:space="preserve">QueueInClick </w:t>
+      </w:r>
+      <w:r>
+        <w:rPr>
+          <w:u w:val="single"/>
+        </w:rPr>
+        <w:t xml:space="preserve">- </w:t>
+      </w:r>
+      <w:r>
         <w:t xml:space="preserve"> </w:t>
       </w:r>
       <w:hyperlink r:id="rId9" w:history="1">
@@ -309,72 +265,58 @@
         </w:r>
       </w:hyperlink>
       <w:r>
-        <w:pict w14:anchorId="4DF87A74">
-          <v:rect id="_x0000_i1026" style="width:537.7pt;height:1.5pt" o:hralign="center" o:hrstd="t" o:hrnoshade="t" o:hr="t" fillcolor="#0e2841 [3215]" stroked="f"/>
-        </w:pict>
-      </w:r>
-    </w:p>
-    <w:p>
-      <w:pPr>
-        <w:bidi w:val="0"/>
-        <w:rPr>
-          <w:rFonts w:cs="Segoe UI Emoji"/>
-          <w:b/>
-          <w:bCs/>
-        </w:rPr>
-      </w:pPr>
-      <w:r>
-        <w:rPr>
-          <w:rFonts w:ascii="Segoe UI Emoji" w:hAnsi="Segoe UI Emoji" w:cs="Segoe UI Emoji" w:hint="cs"/>
-          <w:b/>
-          <w:bCs/>
-          <w:rtl/>
-        </w:rPr>
-        <w:t>🎓</w:t>
-      </w:r>
-      <w:r>
-        <w:rPr>
-          <w:rFonts w:ascii="Segoe UI Emoji" w:hAnsi="Segoe UI Emoji" w:cs="Times New Roman"/>
-          <w:b/>
-          <w:bCs/>
-          <w:rtl/>
-        </w:rPr>
+        <w:br/>
+      </w:r>
+      <w:r>
+        <w:t>Developed a scheduling and service management platform for SMBs, enhancing operational efficiency through an intuitive dual-interface system</w:t>
+      </w:r>
+      <w:r>
+        <w:t>.</w:t>
+      </w:r>
+      <w:r>
         <w:t xml:space="preserve"> </w:t>
       </w:r>
       <w:r>
-        <w:rPr>
-          <w:rFonts w:cs="Segoe UI Emoji"/>
-          <w:b/>
-          <w:bCs/>
-        </w:rPr>
-        <w:t>Education</w:t>
-      </w:r>
-    </w:p>
-    <w:p>
-      <w:pPr>
-        <w:bidi w:val="0"/>
-        <w:rPr>
-          <w:rFonts w:cs="Segoe UI Emoji"/>
-          <w:b/>
-          <w:bCs/>
-        </w:rPr>
-      </w:pPr>
-      <w:bookmarkStart w:id="0" w:name="_Hlk197466763"/>
-      <w:r>
-        <w:rPr>
-          <w:rFonts w:cs="Segoe UI Emoji"/>
-          <w:b/>
-          <w:bCs/>
-        </w:rPr>
-        <w:t xml:space="preserve">2024 </w:t>
-      </w:r>
-      <w:r>
-        <w:rPr>
-          <w:rFonts w:cs="Segoe UI Emoji"/>
-          <w:b/>
-          <w:bCs/>
-        </w:rPr>
-        <w:t>| Advanced Full Stack Development Bootcamp, Machon Lev &amp; Elevation</w:t>
+        <w:t xml:space="preserve">Integrated </w:t>
+      </w:r>
+      <w:r>
+        <w:rPr>
+          <w:b/>
+          <w:bCs/>
+        </w:rPr>
+        <w:t>REST APIs</w:t>
+      </w:r>
+      <w:r>
+        <w:t xml:space="preserve"> </w:t>
+      </w:r>
+      <w:r>
+        <w:t>and implemented backend logic for scheduling and service management. Tech stack</w:t>
+      </w:r>
+      <w:r>
+        <w:t xml:space="preserve">: </w:t>
+      </w:r>
+      <w:r>
+        <w:rPr>
+          <w:b/>
+          <w:bCs/>
+        </w:rPr>
+        <w:t>React, Node.js, Express, MySQL, MobX</w:t>
+      </w:r>
+      <w:r>
+        <w:t xml:space="preserve">, </w:t>
+      </w:r>
+      <w:r>
+        <w:rPr>
+          <w:b/>
+          <w:bCs/>
+        </w:rPr>
+        <w:t>Socket.io</w:t>
+      </w:r>
+      <w:r>
+        <w:t>.</w:t>
+      </w:r>
+      <w:r>
+        <w:t xml:space="preserve">   </w:t>
       </w:r>
     </w:p>
     <w:p>
@@ -382,90 +324,150 @@
         <w:pStyle w:val="a9"/>
         <w:numPr>
           <w:ilvl w:val="0"/>
-          <w:numId w:val="10"/>
+          <w:numId w:val="14"/>
         </w:numPr>
         <w:bidi w:val="0"/>
-        <w:rPr>
-          <w:rFonts w:cs="Segoe UI Emoji"/>
-          <w:b/>
-          <w:bCs/>
-        </w:rPr>
-      </w:pPr>
-      <w:r>
-        <w:rPr>
-          <w:rFonts w:cs="Segoe UI Emoji"/>
-        </w:rPr>
-        <w:t>Intensive 3-month program focused on Full Stack development, security, and testing</w:t>
-      </w:r>
-      <w:r>
-        <w:rPr>
-          <w:rFonts w:cs="Times New Roman"/>
+        <w:spacing w:line="276" w:lineRule="auto"/>
+      </w:pPr>
+      <w:r>
+        <w:rPr>
+          <w:u w:val="single"/>
+        </w:rPr>
+        <w:t>Meet Talia - Personal Branding Platform</w:t>
+      </w:r>
+      <w:r>
+        <w:t xml:space="preserve"> -</w:t>
+      </w:r>
+      <w:r>
+        <w:t xml:space="preserve">  </w:t>
+      </w:r>
+      <w:hyperlink r:id="rId10" w:history="1">
+        <w:r>
+          <w:rPr>
+            <w:rStyle w:val="Hyperlink"/>
+          </w:rPr>
+          <w:t>Meet-Talia</w:t>
+        </w:r>
+      </w:hyperlink>
+      <w:r>
+        <w:br/>
+        <w:t xml:space="preserve">Built a dual-stack personal branding platform using </w:t>
+      </w:r>
+      <w:r>
+        <w:rPr>
+          <w:b/>
+          <w:bCs/>
+        </w:rPr>
+        <w:t>ASP.NET Core (C#)</w:t>
+      </w:r>
+      <w:r>
+        <w:t xml:space="preserve"> and </w:t>
+      </w:r>
+      <w:r>
+        <w:rPr>
+          <w:b/>
+          <w:bCs/>
+        </w:rPr>
+        <w:t>React/Node.js</w:t>
+      </w:r>
+      <w:r>
+        <w:t xml:space="preserve">. Includes </w:t>
+      </w:r>
+      <w:r>
+        <w:rPr>
+          <w:b/>
+          <w:bCs/>
+        </w:rPr>
+        <w:t>REST APIs</w:t>
+      </w:r>
+      <w:r>
+        <w:t xml:space="preserve">, AI-based job matching via </w:t>
+      </w:r>
+      <w:r>
+        <w:rPr>
+          <w:b/>
+          <w:bCs/>
+        </w:rPr>
+        <w:t>OpenAI GPT</w:t>
+      </w:r>
+      <w:r>
+        <w:t>, responsive UI, dynamic content, and CV export in PDF/Word. Emphasizes clean architecture and seamless front-backend integration.</w:t>
+      </w:r>
+      <w:r>
+        <w:rPr>
           <w:rtl/>
         </w:rPr>
-        <w:t>.</w:t>
-      </w:r>
+        <w:t xml:space="preserve"> </w:t>
+      </w:r>
+      <w:bookmarkStart w:id="0" w:name="_Hlk197466763"/>
     </w:p>
     <w:p>
       <w:pPr>
         <w:pStyle w:val="a9"/>
         <w:numPr>
           <w:ilvl w:val="0"/>
-          <w:numId w:val="10"/>
+          <w:numId w:val="14"/>
         </w:numPr>
         <w:bidi w:val="0"/>
+        <w:spacing w:line="276" w:lineRule="auto"/>
+      </w:pPr>
+      <w:r>
+        <w:rPr>
+          <w:rFonts w:cs="Segoe UI Emoji"/>
+          <w:u w:val="single"/>
+        </w:rPr>
+        <w:t>Task Management System</w:t>
+      </w:r>
+      <w:r>
+        <w:rPr>
+          <w:rFonts w:cs="Segoe UI Emoji"/>
+        </w:rPr>
+        <w:t xml:space="preserve"> –</w:t>
+      </w:r>
+      <w:r>
+        <w:rPr>
+          <w:rFonts w:cs="Segoe UI Emoji"/>
+          <w:b/>
+          <w:bCs/>
+        </w:rPr>
+        <w:t xml:space="preserve"> C# </w:t>
+      </w:r>
+      <w:r>
+        <w:rPr>
+          <w:rFonts w:cs="Segoe UI Emoji"/>
+        </w:rPr>
+        <w:t>and</w:t>
+      </w:r>
+      <w:r>
+        <w:rPr>
+          <w:rFonts w:cs="Segoe UI Emoji"/>
+          <w:b/>
+          <w:bCs/>
+        </w:rPr>
+        <w:t xml:space="preserve"> </w:t>
+      </w:r>
+      <w:r>
+        <w:rPr>
+          <w:b/>
+          <w:bCs/>
+        </w:rPr>
+        <w:t>.NET</w:t>
+      </w:r>
+      <w:r>
+        <w:rPr>
+          <w:rFonts w:cs="Segoe UI Emoji"/>
+        </w:rPr>
+        <w:t xml:space="preserve"> 3-tier architecture. Enables task delegation and dependency management</w:t>
+      </w:r>
+      <w:r>
         <w:rPr>
           <w:rFonts w:cs="Times New Roman"/>
-        </w:rPr>
-      </w:pPr>
-      <w:r>
-        <w:rPr>
-          <w:rFonts w:cs="Segoe UI Emoji"/>
-        </w:rPr>
-        <w:t>Gained hands-on experience through a variety of projects.</w:t>
-      </w:r>
-    </w:p>
-    <w:p>
-      <w:pPr>
-        <w:bidi w:val="0"/>
-        <w:rPr>
-          <w:rFonts w:cs="Segoe UI Emoji"/>
-          <w:b/>
-          <w:bCs/>
-        </w:rPr>
-      </w:pPr>
-      <w:r>
-        <w:rPr>
-          <w:rFonts w:cs="Times New Roman"/>
-          <w:b/>
-          <w:bCs/>
           <w:rtl/>
         </w:rPr>
-        <w:t>2022–2024</w:t>
-      </w:r>
-      <w:r>
-        <w:rPr>
-          <w:rFonts w:cs="Times New Roman"/>
-          <w:b/>
-          <w:bCs/>
-        </w:rPr>
-        <w:t xml:space="preserve"> | </w:t>
-      </w:r>
-      <w:r>
-        <w:rPr>
-          <w:rFonts w:cs="Segoe UI Emoji"/>
-          <w:b/>
-          <w:bCs/>
-        </w:rPr>
-        <w:t>Software Engineering Diploma, Machon Lev</w:t>
-      </w:r>
-      <w:r>
-        <w:rPr>
-          <w:rFonts w:cs="Times New Roman"/>
-          <w:b/>
-          <w:bCs/>
-          <w:rtl/>
-        </w:rPr>
-        <w:t xml:space="preserve">  </w:t>
+        <w:t>.</w:t>
+      </w:r>
+      <w:r>
+        <w:t xml:space="preserve"> </w:t>
       </w:r>
     </w:p>
     <w:p>
@@ -473,21 +475,43 @@
         <w:pStyle w:val="a9"/>
         <w:numPr>
           <w:ilvl w:val="0"/>
-          <w:numId w:val="12"/>
+          <w:numId w:val="14"/>
         </w:numPr>
         <w:bidi w:val="0"/>
+        <w:spacing w:line="276" w:lineRule="auto"/>
+      </w:pPr>
+      <w:r>
         <w:rPr>
           <w:rFonts w:cs="Segoe UI Emoji"/>
-        </w:rPr>
-      </w:pPr>
-      <w:r>
-        <w:t>Combined Software Engineering program (Mahat) and academic degree courses including Teacher Training in Computer Programming</w:t>
+          <w:u w:val="single"/>
+        </w:rPr>
+        <w:t>E-commerce Platform</w:t>
       </w:r>
       <w:r>
         <w:rPr>
           <w:rFonts w:cs="Segoe UI Emoji"/>
         </w:rPr>
+        <w:t xml:space="preserve"> – React, Node.js,</w:t>
+      </w:r>
+      <w:r>
+        <w:rPr>
+          <w:rFonts w:cs="Segoe UI Emoji"/>
+          <w:u w:val="single"/>
+        </w:rPr>
         <w:t xml:space="preserve"> </w:t>
+      </w:r>
+      <w:r>
+        <w:rPr>
+          <w:rFonts w:cs="Segoe UI Emoji"/>
+        </w:rPr>
+        <w:t>Jest. Developed user-authenticated app with tested API security</w:t>
+      </w:r>
+      <w:r>
+        <w:rPr>
+          <w:rFonts w:cs="Times New Roman"/>
+          <w:rtl/>
+        </w:rPr>
+        <w:t xml:space="preserve">.  </w:t>
       </w:r>
     </w:p>
     <w:p>
@@ -495,92 +519,120 @@
         <w:pStyle w:val="a9"/>
         <w:numPr>
           <w:ilvl w:val="0"/>
-          <w:numId w:val="12"/>
+          <w:numId w:val="14"/>
         </w:numPr>
         <w:bidi w:val="0"/>
-        <w:spacing w:line="240" w:lineRule="auto"/>
-      </w:pPr>
-      <w:r>
-        <w:rPr>
-          <w:rFonts w:ascii="Segoe UI Emoji" w:hAnsi="Segoe UI Emoji" w:cs="Segoe UI Emoji"/>
-        </w:rPr>
-        <w:t>Developed end-to-end projects using advanced development methodologies and secure coding practices.</w:t>
+        <w:spacing w:line="276" w:lineRule="auto"/>
+      </w:pPr>
+      <w:r>
+        <w:rPr>
+          <w:rFonts w:cs="Segoe UI Emoji"/>
+          <w:u w:val="single"/>
+        </w:rPr>
+        <w:t>Stock Trading Simulation</w:t>
+      </w:r>
+      <w:r>
+        <w:rPr>
+          <w:rFonts w:cs="Segoe UI Emoji"/>
+        </w:rPr>
+        <w:t xml:space="preserve"> – Next.js, TypeScript, MongoDB. Real-time interface with backend logic</w:t>
       </w:r>
     </w:p>
     <w:p>
       <w:pPr>
         <w:bidi w:val="0"/>
-        <w:rPr>
-          <w:rFonts w:cs="Segoe UI Emoji"/>
-        </w:rPr>
-      </w:pPr>
-      <w:r>
-        <w:rPr>
-          <w:b/>
-          <w:bCs/>
-        </w:rPr>
-        <w:t>2018-2021</w:t>
-      </w:r>
-      <w:r>
-        <w:t xml:space="preserve"> | Sharansky High School </w:t>
-      </w:r>
-      <w:r>
-        <w:rPr>
-          <w:i/>
-          <w:iCs/>
-        </w:rPr>
-        <w:t>Bagrut</w:t>
-      </w:r>
-      <w:r>
-        <w:t xml:space="preserve"> in System Design &amp; Programming (5 units) | Computer Science</w:t>
-      </w:r>
-      <w:r>
-        <w:br/>
-      </w:r>
-      <w:r>
-        <w:t xml:space="preserve"> (3 units) – Average: </w:t>
-      </w:r>
-      <w:r>
-        <w:rPr>
-          <w:b/>
-          <w:bCs/>
-        </w:rPr>
-        <w:t>98%</w:t>
-      </w:r>
-      <w:r>
-        <w:t>.</w:t>
-      </w:r>
-      <w:r>
-        <w:pict w14:anchorId="16054B85">
-          <v:rect id="_x0000_i1027" style="width:537.7pt;height:1.5pt" o:hralign="center" o:hrstd="t" o:hrnoshade="t" o:hr="t" fillcolor="#0e2841 [3215]" stroked="f"/>
+        <w:spacing w:line="276" w:lineRule="auto"/>
+        <w:rPr>
+          <w:rFonts w:cs="Times New Roman" w:hint="cs"/>
+          <w:rtl/>
+        </w:rPr>
+      </w:pPr>
+      <w:r>
+        <w:pict w14:anchorId="66D6B4CB">
+          <v:rect id="_x0000_i1044" style="width:500.25pt;height:1.6pt" o:hrpct="990" o:hrstd="t" o:hrnoshade="t" o:hr="t" fillcolor="#0e2841 [3215]" stroked="f"/>
         </w:pict>
       </w:r>
     </w:p>
     <w:p>
       <w:pPr>
-        <w:bidi w:val="0"/>
-        <w:spacing w:line="240" w:lineRule="auto"/>
+        <w:spacing w:line="276" w:lineRule="auto"/>
+        <w:jc w:val="right"/>
         <w:rPr>
           <w:rFonts w:cs="Segoe UI Emoji"/>
-          <w:b/>
-          <w:bCs/>
-        </w:rPr>
-      </w:pPr>
+        </w:rPr>
+      </w:pPr>
+      <w:r>
+        <w:rPr>
+          <w:b/>
+          <w:bCs/>
+        </w:rPr>
+        <w:t>Technical Skills</w:t>
+      </w:r>
+      <w:r>
+        <w:br/>
+      </w:r>
+      <w:r>
+        <w:t xml:space="preserve"> </w:t>
+      </w:r>
+      <w:r>
+        <w:t>Frontend:</w:t>
+      </w:r>
+      <w:r>
+        <w:t xml:space="preserve"> React, JavaScript (ES6), HTML, CSS, Next.js, TypeScript</w:t>
+      </w:r>
+      <w:r>
+        <w:br/>
+      </w:r>
+      <w:r>
+        <w:t xml:space="preserve">Backend: </w:t>
+      </w:r>
+      <w:r>
+        <w:t>Node.js, C#, .NET, Express</w:t>
+      </w:r>
+      <w:r>
+        <w:br/>
+      </w:r>
+      <w:r>
+        <w:t>Databases</w:t>
+      </w:r>
+      <w:r>
+        <w:t>: MongoDB, MySQL</w:t>
+      </w:r>
+      <w:r>
+        <w:br/>
+      </w:r>
+      <w:r>
+        <w:t xml:space="preserve">Tools: </w:t>
+      </w:r>
+      <w:r>
+        <w:t>Git, GitHub, Unit Testing</w:t>
+      </w:r>
+      <w:r>
+        <w:t xml:space="preserve">, </w:t>
+      </w:r>
+      <w:r>
+        <w:t>Socket.io</w:t>
+      </w:r>
+    </w:p>
+    <w:bookmarkEnd w:id="0"/>
+    <w:p>
+      <w:pPr>
+        <w:spacing w:line="276" w:lineRule="auto"/>
+        <w:jc w:val="right"/>
+        <w:rPr>
+          <w:rtl/>
+        </w:rPr>
+      </w:pPr>
+      <w:r>
+        <w:pict w14:anchorId="70F19C62">
+          <v:rect id="_x0000_i1028" style="width:500.25pt;height:1.6pt" o:hrpct="990" o:hrstd="t" o:hrnoshade="t" o:hr="t" fillcolor="#0e2841 [3215]" stroked="f"/>
+        </w:pict>
+      </w:r>
       <w:r>
         <w:rPr>
           <w:rFonts w:cs="Segoe UI Emoji"/>
           <w:b/>
           <w:bCs/>
-          <w:rtl/>
-        </w:rPr>
-        <w:t>🧪</w:t>
-      </w:r>
-      <w:r>
-        <w:rPr>
-          <w:rFonts w:cs="Times New Roman"/>
-          <w:b/>
-          <w:bCs/>
-          <w:rtl/>
         </w:rPr>
         <w:t xml:space="preserve"> </w:t>
       </w:r>
@@ -590,16 +642,7 @@
           <w:b/>
           <w:bCs/>
         </w:rPr>
-        <w:t>Projects</w:t>
-      </w:r>
-      <w:r>
-        <w:rPr>
-          <w:rFonts w:cs="Times New Roman"/>
-          <w:b/>
-          <w:bCs/>
-          <w:rtl/>
-        </w:rPr>
-        <w:t xml:space="preserve">  </w:t>
+        <w:t>Education</w:t>
       </w:r>
     </w:p>
     <w:p>
@@ -607,17 +650,18 @@
         <w:pStyle w:val="a9"/>
         <w:numPr>
           <w:ilvl w:val="0"/>
-          <w:numId w:val="13"/>
+          <w:numId w:val="15"/>
         </w:numPr>
         <w:bidi w:val="0"/>
-        <w:spacing w:line="240" w:lineRule="auto"/>
-        <w:jc w:val="both"/>
+        <w:spacing w:line="276" w:lineRule="auto"/>
       </w:pPr>
       <w:r>
         <w:rPr>
           <w:rFonts w:cs="Segoe UI Emoji"/>
-        </w:rPr>
-        <w:t>Task Management System –</w:t>
+          <w:b/>
+          <w:bCs/>
+        </w:rPr>
+        <w:t>2024 | Advanced Full Stack Development Bootcamp, Machon Lev &amp; Elevation</w:t>
       </w:r>
       <w:r>
         <w:rPr>
@@ -625,13 +669,13 @@
           <w:b/>
           <w:bCs/>
         </w:rPr>
-        <w:t xml:space="preserve"> C#,</w:t>
+        <w:t xml:space="preserve"> </w:t>
       </w:r>
       <w:r>
         <w:rPr>
           <w:rFonts w:cs="Segoe UI Emoji"/>
         </w:rPr>
-        <w:t xml:space="preserve"> 3-tier architecture. Enables task delegation and dependency management</w:t>
+        <w:t>Intensive 3-month program focused on Full Stack development, security, and testing</w:t>
       </w:r>
       <w:r>
         <w:rPr>
@@ -639,9 +683,6 @@
           <w:rtl/>
         </w:rPr>
         <w:t>.</w:t>
-      </w:r>
-      <w:r>
-        <w:t xml:space="preserve"> </w:t>
       </w:r>
     </w:p>
     <w:p>
@@ -649,39 +690,65 @@
         <w:pStyle w:val="a9"/>
         <w:numPr>
           <w:ilvl w:val="0"/>
-          <w:numId w:val="13"/>
+          <w:numId w:val="15"/>
         </w:numPr>
         <w:bidi w:val="0"/>
-        <w:jc w:val="both"/>
         <w:rPr>
           <w:rFonts w:cs="Segoe UI Emoji"/>
-        </w:rPr>
-      </w:pPr>
+          <w:b/>
+          <w:bCs/>
+        </w:rPr>
+      </w:pPr>
+      <w:r>
+        <w:rPr>
+          <w:rFonts w:cs="Times New Roman"/>
+          <w:b/>
+          <w:bCs/>
+          <w:rtl/>
+        </w:rPr>
+        <w:t>2022–2024</w:t>
+      </w:r>
+      <w:r>
+        <w:rPr>
+          <w:rFonts w:cs="Times New Roman"/>
+          <w:b/>
+          <w:bCs/>
+        </w:rPr>
+        <w:t xml:space="preserve"> | </w:t>
+      </w:r>
       <w:r>
         <w:rPr>
           <w:rFonts w:cs="Segoe UI Emoji"/>
-        </w:rPr>
-        <w:t>E-commerce Platform – React, Node.js,</w:t>
+          <w:b/>
+          <w:bCs/>
+        </w:rPr>
+        <w:t>Software Engineering Diploma, Machon Lev</w:t>
+      </w:r>
+      <w:r>
+        <w:rPr>
+          <w:rFonts w:cs="Times New Roman"/>
+          <w:b/>
+          <w:bCs/>
+          <w:rtl/>
+        </w:rPr>
+        <w:t xml:space="preserve"> </w:t>
       </w:r>
       <w:r>
         <w:rPr>
           <w:rFonts w:cs="Segoe UI Emoji"/>
-          <w:u w:val="single"/>
+          <w:b/>
+          <w:bCs/>
+        </w:rPr>
+        <w:br/>
+      </w:r>
+      <w:r>
+        <w:t>Combined Software Engineering program (Mahat) and academic degree courses including Teacher Training in Computer Programming</w:t>
+      </w:r>
+      <w:r>
+        <w:rPr>
+          <w:rFonts w:cs="Segoe UI Emoji"/>
         </w:rPr>
         <w:t xml:space="preserve"> </w:t>
-      </w:r>
-      <w:r>
-        <w:rPr>
-          <w:rFonts w:cs="Segoe UI Emoji"/>
-        </w:rPr>
-        <w:t>Jest. Developed user-authenticated app with tested API security</w:t>
-      </w:r>
-      <w:r>
-        <w:rPr>
-          <w:rFonts w:cs="Times New Roman"/>
-          <w:rtl/>
-        </w:rPr>
-        <w:t xml:space="preserve">.  </w:t>
       </w:r>
     </w:p>
     <w:p>
@@ -689,174 +756,68 @@
         <w:pStyle w:val="a9"/>
         <w:numPr>
           <w:ilvl w:val="0"/>
-          <w:numId w:val="13"/>
+          <w:numId w:val="15"/>
         </w:numPr>
         <w:bidi w:val="0"/>
-        <w:jc w:val="both"/>
         <w:rPr>
           <w:rFonts w:cs="Segoe UI Emoji"/>
         </w:rPr>
       </w:pPr>
       <w:r>
         <w:rPr>
-          <w:rFonts w:cs="Segoe UI Emoji"/>
-        </w:rPr>
-        <w:t>Stock Trading Simulation – Next.js, TypeScript, MongoDB. Real-time interface with backend logic</w:t>
-      </w:r>
-      <w:r>
-        <w:rPr>
-          <w:rFonts w:cs="Times New Roman"/>
-          <w:rtl/>
-        </w:rPr>
-        <w:t xml:space="preserve">.  </w:t>
-      </w:r>
-    </w:p>
-    <w:bookmarkEnd w:id="0"/>
-    <w:p>
-      <w:pPr>
-        <w:bidi w:val="0"/>
-        <w:jc w:val="both"/>
-      </w:pPr>
-      <w:r>
-        <w:pict w14:anchorId="70F19C62">
-          <v:rect id="_x0000_i1028" style="width:500.25pt;height:1.6pt" o:hrpct="990" o:hrstd="t" o:hrnoshade="t" o:hr="t" fillcolor="#0e2841 [3215]" stroked="f"/>
-        </w:pict>
+          <w:b/>
+          <w:bCs/>
+        </w:rPr>
+        <w:t>2018-2021</w:t>
+      </w:r>
+      <w:r>
+        <w:t xml:space="preserve"> | Sharansky High School </w:t>
+      </w:r>
+      <w:r>
+        <w:rPr>
+          <w:i/>
+          <w:iCs/>
+        </w:rPr>
+        <w:t>Bagrut</w:t>
+      </w:r>
+      <w:r>
+        <w:t xml:space="preserve"> in System Design &amp; Programming (5 units) | Computer Science</w:t>
+      </w:r>
+      <w:r>
+        <w:t xml:space="preserve"> </w:t>
+      </w:r>
+      <w:r>
+        <w:t xml:space="preserve">(3 units) – Average: </w:t>
+      </w:r>
+      <w:r>
+        <w:rPr>
+          <w:b/>
+          <w:bCs/>
+        </w:rPr>
+        <w:t>9</w:t>
+      </w:r>
+      <w:r>
+        <w:rPr>
+          <w:b/>
+          <w:bCs/>
+        </w:rPr>
+        <w:t>7</w:t>
+      </w:r>
+      <w:r>
+        <w:rPr>
+          <w:b/>
+          <w:bCs/>
+        </w:rPr>
+        <w:t>%</w:t>
+      </w:r>
+      <w:r>
+        <w:t>.</w:t>
       </w:r>
     </w:p>
     <w:p>
       <w:pPr>
+        <w:bidi w:val="0"/>
         <w:spacing w:line="276" w:lineRule="auto"/>
-        <w:jc w:val="right"/>
-        <w:rPr>
-          <w:rtl/>
-        </w:rPr>
-      </w:pPr>
-      <w:r>
-        <w:rPr>
-          <w:rFonts w:ascii="Segoe UI Emoji" w:hAnsi="Segoe UI Emoji" w:cs="Segoe UI Emoji"/>
-          <w:b/>
-          <w:bCs/>
-        </w:rPr>
-        <w:t>🛠️</w:t>
-      </w:r>
-      <w:r>
-        <w:rPr>
-          <w:b/>
-          <w:bCs/>
-        </w:rPr>
-        <w:t xml:space="preserve"> Technical Skills</w:t>
-      </w:r>
-      <w:r>
-        <w:br/>
-      </w:r>
-      <w:r>
-        <w:t xml:space="preserve"> </w:t>
-      </w:r>
-      <w:r>
-        <w:rPr>
-          <w:u w:val="single"/>
-        </w:rPr>
-        <w:t>Frontend</w:t>
-      </w:r>
-      <w:r>
-        <w:t>: React, JavaScript (ES6), HTML, CSS</w:t>
-      </w:r>
-      <w:r>
-        <w:t xml:space="preserve">, </w:t>
-      </w:r>
-      <w:r>
-        <w:t>Next.js</w:t>
-      </w:r>
-      <w:r>
-        <w:t>,</w:t>
-      </w:r>
-      <w:r>
-        <w:t xml:space="preserve"> </w:t>
-      </w:r>
-      <w:r>
-        <w:t>TypeScript</w:t>
-      </w:r>
-      <w:r>
-        <w:t>.</w:t>
-      </w:r>
-      <w:r>
-        <w:br/>
-      </w:r>
-      <w:r>
-        <w:t xml:space="preserve"> </w:t>
-      </w:r>
-      <w:r>
-        <w:rPr>
-          <w:u w:val="single"/>
-        </w:rPr>
-        <w:t>Backend</w:t>
-      </w:r>
-      <w:r>
-        <w:t>: C#</w:t>
-      </w:r>
-      <w:r>
-        <w:t xml:space="preserve">, </w:t>
-      </w:r>
-      <w:r>
-        <w:t>Node.js, Express, C++</w:t>
-      </w:r>
-      <w:r>
-        <w:t>.</w:t>
-      </w:r>
-      <w:r>
-        <w:t xml:space="preserve"> </w:t>
-      </w:r>
-      <w:r>
-        <w:br/>
-      </w:r>
-      <w:r>
-        <w:t xml:space="preserve"> </w:t>
-      </w:r>
-      <w:r>
-        <w:rPr>
-          <w:u w:val="single"/>
-        </w:rPr>
-        <w:t>Databases</w:t>
-      </w:r>
-      <w:r>
-        <w:t>: MongoDB, MySQL</w:t>
-      </w:r>
-      <w:r>
-        <w:t>.</w:t>
-      </w:r>
-      <w:r>
-        <w:br/>
-      </w:r>
-      <w:r>
-        <w:t xml:space="preserve"> </w:t>
-      </w:r>
-      <w:r>
-        <w:rPr>
-          <w:u w:val="single"/>
-        </w:rPr>
-        <w:t>Tools</w:t>
-      </w:r>
-      <w:r>
-        <w:t>: Git, GitHub</w:t>
-      </w:r>
-      <w:r>
-        <w:t xml:space="preserve">, </w:t>
-      </w:r>
-      <w:r>
-        <w:t>unit tests</w:t>
-      </w:r>
-      <w:r>
-        <w:rPr>
-          <w:rFonts w:ascii="Segoe UI Emoji" w:hAnsi="Segoe UI Emoji" w:cs="Segoe UI Emoji" w:hint="cs"/>
-          <w:rtl/>
-        </w:rPr>
-        <w:t xml:space="preserve"> </w:t>
-      </w:r>
-    </w:p>
-    <w:p>
-      <w:pPr>
-        <w:spacing w:line="276" w:lineRule="auto"/>
-        <w:jc w:val="right"/>
         <w:rPr>
           <w:rFonts w:ascii="Segoe UI Emoji" w:hAnsi="Segoe UI Emoji" w:cs="Segoe UI Emoji"/>
           <w:b/>
@@ -874,18 +835,10 @@
       </w:r>
       <w:r>
         <w:rPr>
-          <w:rFonts w:ascii="Segoe UI Emoji" w:hAnsi="Segoe UI Emoji" w:cs="Segoe UI Emoji"/>
-          <w:b/>
-          <w:bCs/>
-        </w:rPr>
-        <w:t>🤝</w:t>
-      </w:r>
-      <w:r>
-        <w:rPr>
-          <w:b/>
-          <w:bCs/>
-        </w:rPr>
-        <w:t xml:space="preserve"> Volunteering</w:t>
+          <w:b/>
+          <w:bCs/>
+        </w:rPr>
+        <w:t>Volunteering</w:t>
       </w:r>
       <w:r>
         <w:rPr>
@@ -940,7 +893,21 @@
           <w:b/>
           <w:bCs/>
         </w:rPr>
-        <w:t xml:space="preserve"> Youth Movement</w:t>
+        <w:t xml:space="preserve"> </w:t>
+      </w:r>
+      <w:r>
+        <w:rPr>
+          <w:b/>
+          <w:bCs/>
+        </w:rPr>
+        <w:t xml:space="preserve"> </w:t>
+      </w:r>
+      <w:r>
+        <w:rPr>
+          <w:b/>
+          <w:bCs/>
+        </w:rPr>
+        <w:t>Youth Movement</w:t>
       </w:r>
       <w:r>
         <w:rPr>
@@ -1067,7 +1034,7 @@
   <w:abstractNum w:abstractNumId="1" w15:restartNumberingAfterBreak="0">
     <w:nsid w:val="0BF55B73"/>
     <w:multiLevelType w:val="hybridMultilevel"/>
-    <w:tmpl w:val="324CEBC6"/>
+    <w:tmpl w:val="59FC9D3E"/>
     <w:lvl w:ilvl="0" w:tplc="04090001">
       <w:start w:val="1"/>
       <w:numFmt w:val="bullet"/>
@@ -1291,6 +1258,119 @@
     </w:lvl>
   </w:abstractNum>
   <w:abstractNum w:abstractNumId="3" w15:restartNumberingAfterBreak="0">
+    <w:nsid w:val="1BEE34B1"/>
+    <w:multiLevelType w:val="hybridMultilevel"/>
+    <w:tmpl w:val="DF126A56"/>
+    <w:lvl w:ilvl="0" w:tplc="04090001">
+      <w:start w:val="1"/>
+      <w:numFmt w:val="bullet"/>
+      <w:lvlText w:val=""/>
+      <w:lvlJc w:val="left"/>
+      <w:pPr>
+        <w:ind w:left="720" w:hanging="360"/>
+      </w:pPr>
+      <w:rPr>
+        <w:rFonts w:ascii="Symbol" w:hAnsi="Symbol" w:hint="default"/>
+      </w:rPr>
+    </w:lvl>
+    <w:lvl w:ilvl="1" w:tplc="04090003" w:tentative="1">
+      <w:start w:val="1"/>
+      <w:numFmt w:val="bullet"/>
+      <w:lvlText w:val="o"/>
+      <w:lvlJc w:val="left"/>
+      <w:pPr>
+        <w:ind w:left="1440" w:hanging="360"/>
+      </w:pPr>
+      <w:rPr>
+        <w:rFonts w:ascii="Courier New" w:hAnsi="Courier New" w:cs="Courier New" w:hint="default"/>
+      </w:rPr>
+    </w:lvl>
+    <w:lvl w:ilvl="2" w:tplc="04090005" w:tentative="1">
+      <w:start w:val="1"/>
+      <w:numFmt w:val="bullet"/>
+      <w:lvlText w:val=""/>
+      <w:lvlJc w:val="left"/>
+      <w:pPr>
+        <w:ind w:left="2160" w:hanging="360"/>
+      </w:pPr>
+      <w:rPr>
+        <w:rFonts w:ascii="Wingdings" w:hAnsi="Wingdings" w:hint="default"/>
+      </w:rPr>
+    </w:lvl>
+    <w:lvl w:ilvl="3" w:tplc="04090001" w:tentative="1">
+      <w:start w:val="1"/>
+      <w:numFmt w:val="bullet"/>
+      <w:lvlText w:val=""/>
+      <w:lvlJc w:val="left"/>
+      <w:pPr>
+        <w:ind w:left="2880" w:hanging="360"/>
+      </w:pPr>
+      <w:rPr>
+        <w:rFonts w:ascii="Symbol" w:hAnsi="Symbol" w:hint="default"/>
+      </w:rPr>
+    </w:lvl>
+    <w:lvl w:ilvl="4" w:tplc="04090003" w:tentative="1">
+      <w:start w:val="1"/>
+      <w:numFmt w:val="bullet"/>
+      <w:lvlText w:val="o"/>
+      <w:lvlJc w:val="left"/>
+      <w:pPr>
+        <w:ind w:left="3600" w:hanging="360"/>
+      </w:pPr>
+      <w:rPr>
+        <w:rFonts w:ascii="Courier New" w:hAnsi="Courier New" w:cs="Courier New" w:hint="default"/>
+      </w:rPr>
+    </w:lvl>
+    <w:lvl w:ilvl="5" w:tplc="04090005" w:tentative="1">
+      <w:start w:val="1"/>
+      <w:numFmt w:val="bullet"/>
+      <w:lvlText w:val=""/>
+      <w:lvlJc w:val="left"/>
+      <w:pPr>
+        <w:ind w:left="4320" w:hanging="360"/>
+      </w:pPr>
+      <w:rPr>
+        <w:rFonts w:ascii="Wingdings" w:hAnsi="Wingdings" w:hint="default"/>
+      </w:rPr>
+    </w:lvl>
+    <w:lvl w:ilvl="6" w:tplc="04090001" w:tentative="1">
+      <w:start w:val="1"/>
+      <w:numFmt w:val="bullet"/>
+      <w:lvlText w:val=""/>
+      <w:lvlJc w:val="left"/>
+      <w:pPr>
+        <w:ind w:left="5040" w:hanging="360"/>
+      </w:pPr>
+      <w:rPr>
+        <w:rFonts w:ascii="Symbol" w:hAnsi="Symbol" w:hint="default"/>
+      </w:rPr>
+    </w:lvl>
+    <w:lvl w:ilvl="7" w:tplc="04090003" w:tentative="1">
+      <w:start w:val="1"/>
+      <w:numFmt w:val="bullet"/>
+      <w:lvlText w:val="o"/>
+      <w:lvlJc w:val="left"/>
+      <w:pPr>
+        <w:ind w:left="5760" w:hanging="360"/>
+      </w:pPr>
+      <w:rPr>
+        <w:rFonts w:ascii="Courier New" w:hAnsi="Courier New" w:cs="Courier New" w:hint="default"/>
+      </w:rPr>
+    </w:lvl>
+    <w:lvl w:ilvl="8" w:tplc="04090005" w:tentative="1">
+      <w:start w:val="1"/>
+      <w:numFmt w:val="bullet"/>
+      <w:lvlText w:val=""/>
+      <w:lvlJc w:val="left"/>
+      <w:pPr>
+        <w:ind w:left="6480" w:hanging="360"/>
+      </w:pPr>
+      <w:rPr>
+        <w:rFonts w:ascii="Wingdings" w:hAnsi="Wingdings" w:hint="default"/>
+      </w:rPr>
+    </w:lvl>
+  </w:abstractNum>
+  <w:abstractNum w:abstractNumId="4" w15:restartNumberingAfterBreak="0">
     <w:nsid w:val="1EB23D12"/>
     <w:multiLevelType w:val="hybridMultilevel"/>
     <w:tmpl w:val="3E9EAE06"/>
@@ -1403,7 +1483,120 @@
       </w:rPr>
     </w:lvl>
   </w:abstractNum>
-  <w:abstractNum w:abstractNumId="4" w15:restartNumberingAfterBreak="0">
+  <w:abstractNum w:abstractNumId="5" w15:restartNumberingAfterBreak="0">
+    <w:nsid w:val="200177DB"/>
+    <w:multiLevelType w:val="hybridMultilevel"/>
+    <w:tmpl w:val="31F4E124"/>
+    <w:lvl w:ilvl="0" w:tplc="04090001">
+      <w:start w:val="1"/>
+      <w:numFmt w:val="bullet"/>
+      <w:lvlText w:val=""/>
+      <w:lvlJc w:val="left"/>
+      <w:pPr>
+        <w:ind w:left="720" w:hanging="360"/>
+      </w:pPr>
+      <w:rPr>
+        <w:rFonts w:ascii="Symbol" w:hAnsi="Symbol" w:hint="default"/>
+      </w:rPr>
+    </w:lvl>
+    <w:lvl w:ilvl="1" w:tplc="04090003" w:tentative="1">
+      <w:start w:val="1"/>
+      <w:numFmt w:val="bullet"/>
+      <w:lvlText w:val="o"/>
+      <w:lvlJc w:val="left"/>
+      <w:pPr>
+        <w:ind w:left="1440" w:hanging="360"/>
+      </w:pPr>
+      <w:rPr>
+        <w:rFonts w:ascii="Courier New" w:hAnsi="Courier New" w:cs="Courier New" w:hint="default"/>
+      </w:rPr>
+    </w:lvl>
+    <w:lvl w:ilvl="2" w:tplc="04090005" w:tentative="1">
+      <w:start w:val="1"/>
+      <w:numFmt w:val="bullet"/>
+      <w:lvlText w:val=""/>
+      <w:lvlJc w:val="left"/>
+      <w:pPr>
+        <w:ind w:left="2160" w:hanging="360"/>
+      </w:pPr>
+      <w:rPr>
+        <w:rFonts w:ascii="Wingdings" w:hAnsi="Wingdings" w:hint="default"/>
+      </w:rPr>
+    </w:lvl>
+    <w:lvl w:ilvl="3" w:tplc="04090001" w:tentative="1">
+      <w:start w:val="1"/>
+      <w:numFmt w:val="bullet"/>
+      <w:lvlText w:val=""/>
+      <w:lvlJc w:val="left"/>
+      <w:pPr>
+        <w:ind w:left="2880" w:hanging="360"/>
+      </w:pPr>
+      <w:rPr>
+        <w:rFonts w:ascii="Symbol" w:hAnsi="Symbol" w:hint="default"/>
+      </w:rPr>
+    </w:lvl>
+    <w:lvl w:ilvl="4" w:tplc="04090003" w:tentative="1">
+      <w:start w:val="1"/>
+      <w:numFmt w:val="bullet"/>
+      <w:lvlText w:val="o"/>
+      <w:lvlJc w:val="left"/>
+      <w:pPr>
+        <w:ind w:left="3600" w:hanging="360"/>
+      </w:pPr>
+      <w:rPr>
+        <w:rFonts w:ascii="Courier New" w:hAnsi="Courier New" w:cs="Courier New" w:hint="default"/>
+      </w:rPr>
+    </w:lvl>
+    <w:lvl w:ilvl="5" w:tplc="04090005" w:tentative="1">
+      <w:start w:val="1"/>
+      <w:numFmt w:val="bullet"/>
+      <w:lvlText w:val=""/>
+      <w:lvlJc w:val="left"/>
+      <w:pPr>
+        <w:ind w:left="4320" w:hanging="360"/>
+      </w:pPr>
+      <w:rPr>
+        <w:rFonts w:ascii="Wingdings" w:hAnsi="Wingdings" w:hint="default"/>
+      </w:rPr>
+    </w:lvl>
+    <w:lvl w:ilvl="6" w:tplc="04090001" w:tentative="1">
+      <w:start w:val="1"/>
+      <w:numFmt w:val="bullet"/>
+      <w:lvlText w:val=""/>
+      <w:lvlJc w:val="left"/>
+      <w:pPr>
+        <w:ind w:left="5040" w:hanging="360"/>
+      </w:pPr>
+      <w:rPr>
+        <w:rFonts w:ascii="Symbol" w:hAnsi="Symbol" w:hint="default"/>
+      </w:rPr>
+    </w:lvl>
+    <w:lvl w:ilvl="7" w:tplc="04090003" w:tentative="1">
+      <w:start w:val="1"/>
+      <w:numFmt w:val="bullet"/>
+      <w:lvlText w:val="o"/>
+      <w:lvlJc w:val="left"/>
+      <w:pPr>
+        <w:ind w:left="5760" w:hanging="360"/>
+      </w:pPr>
+      <w:rPr>
+        <w:rFonts w:ascii="Courier New" w:hAnsi="Courier New" w:cs="Courier New" w:hint="default"/>
+      </w:rPr>
+    </w:lvl>
+    <w:lvl w:ilvl="8" w:tplc="04090005" w:tentative="1">
+      <w:start w:val="1"/>
+      <w:numFmt w:val="bullet"/>
+      <w:lvlText w:val=""/>
+      <w:lvlJc w:val="left"/>
+      <w:pPr>
+        <w:ind w:left="6480" w:hanging="360"/>
+      </w:pPr>
+      <w:rPr>
+        <w:rFonts w:ascii="Wingdings" w:hAnsi="Wingdings" w:hint="default"/>
+      </w:rPr>
+    </w:lvl>
+  </w:abstractNum>
+  <w:abstractNum w:abstractNumId="6" w15:restartNumberingAfterBreak="0">
     <w:nsid w:val="2CAE3F66"/>
     <w:multiLevelType w:val="hybridMultilevel"/>
     <w:tmpl w:val="F95E3B5A"/>
@@ -1516,7 +1709,7 @@
       </w:rPr>
     </w:lvl>
   </w:abstractNum>
-  <w:abstractNum w:abstractNumId="5" w15:restartNumberingAfterBreak="0">
+  <w:abstractNum w:abstractNumId="7" w15:restartNumberingAfterBreak="0">
     <w:nsid w:val="2ECF65C3"/>
     <w:multiLevelType w:val="hybridMultilevel"/>
     <w:tmpl w:val="6C2681B2"/>
@@ -1629,7 +1822,7 @@
       </w:rPr>
     </w:lvl>
   </w:abstractNum>
-  <w:abstractNum w:abstractNumId="6" w15:restartNumberingAfterBreak="0">
+  <w:abstractNum w:abstractNumId="8" w15:restartNumberingAfterBreak="0">
     <w:nsid w:val="3EF1654E"/>
     <w:multiLevelType w:val="hybridMultilevel"/>
     <w:tmpl w:val="431AC074"/>
@@ -1742,7 +1935,7 @@
       </w:rPr>
     </w:lvl>
   </w:abstractNum>
-  <w:abstractNum w:abstractNumId="7" w15:restartNumberingAfterBreak="0">
+  <w:abstractNum w:abstractNumId="9" w15:restartNumberingAfterBreak="0">
     <w:nsid w:val="4CCA1FE4"/>
     <w:multiLevelType w:val="hybridMultilevel"/>
     <w:tmpl w:val="4D507BD6"/>
@@ -1855,7 +2048,7 @@
       </w:rPr>
     </w:lvl>
   </w:abstractNum>
-  <w:abstractNum w:abstractNumId="8" w15:restartNumberingAfterBreak="0">
+  <w:abstractNum w:abstractNumId="10" w15:restartNumberingAfterBreak="0">
     <w:nsid w:val="5E0104AF"/>
     <w:multiLevelType w:val="hybridMultilevel"/>
     <w:tmpl w:val="EE804520"/>
@@ -1944,7 +2137,7 @@
       </w:pPr>
     </w:lvl>
   </w:abstractNum>
-  <w:abstractNum w:abstractNumId="9" w15:restartNumberingAfterBreak="0">
+  <w:abstractNum w:abstractNumId="11" w15:restartNumberingAfterBreak="0">
     <w:nsid w:val="615256C7"/>
     <w:multiLevelType w:val="hybridMultilevel"/>
     <w:tmpl w:val="7A8E3664"/>
@@ -2057,7 +2250,7 @@
       </w:rPr>
     </w:lvl>
   </w:abstractNum>
-  <w:abstractNum w:abstractNumId="10" w15:restartNumberingAfterBreak="0">
+  <w:abstractNum w:abstractNumId="12" w15:restartNumberingAfterBreak="0">
     <w:nsid w:val="6F751947"/>
     <w:multiLevelType w:val="hybridMultilevel"/>
     <w:tmpl w:val="CAE44540"/>
@@ -2170,7 +2363,7 @@
       </w:rPr>
     </w:lvl>
   </w:abstractNum>
-  <w:abstractNum w:abstractNumId="11" w15:restartNumberingAfterBreak="0">
+  <w:abstractNum w:abstractNumId="13" w15:restartNumberingAfterBreak="0">
     <w:nsid w:val="72C83AC2"/>
     <w:multiLevelType w:val="hybridMultilevel"/>
     <w:tmpl w:val="E480ABB0"/>
@@ -2283,7 +2476,7 @@
       </w:rPr>
     </w:lvl>
   </w:abstractNum>
-  <w:abstractNum w:abstractNumId="12" w15:restartNumberingAfterBreak="0">
+  <w:abstractNum w:abstractNumId="14" w15:restartNumberingAfterBreak="0">
     <w:nsid w:val="74B87B14"/>
     <w:multiLevelType w:val="hybridMultilevel"/>
     <w:tmpl w:val="91DE6852"/>
@@ -2397,43 +2590,49 @@
     </w:lvl>
   </w:abstractNum>
   <w:num w:numId="1" w16cid:durableId="1543324790">
+    <w:abstractNumId w:val="6"/>
+  </w:num>
+  <w:num w:numId="2" w16cid:durableId="1372075478">
     <w:abstractNumId w:val="4"/>
   </w:num>
-  <w:num w:numId="2" w16cid:durableId="1372075478">
-    <w:abstractNumId w:val="3"/>
-  </w:num>
   <w:num w:numId="3" w16cid:durableId="480275405">
-    <w:abstractNumId w:val="12"/>
+    <w:abstractNumId w:val="14"/>
   </w:num>
   <w:num w:numId="4" w16cid:durableId="149712850">
     <w:abstractNumId w:val="2"/>
   </w:num>
   <w:num w:numId="5" w16cid:durableId="758990488">
-    <w:abstractNumId w:val="11"/>
+    <w:abstractNumId w:val="13"/>
   </w:num>
   <w:num w:numId="6" w16cid:durableId="1513765412">
-    <w:abstractNumId w:val="5"/>
+    <w:abstractNumId w:val="7"/>
   </w:num>
   <w:num w:numId="7" w16cid:durableId="771703638">
-    <w:abstractNumId w:val="10"/>
+    <w:abstractNumId w:val="12"/>
   </w:num>
   <w:num w:numId="8" w16cid:durableId="1019428966">
-    <w:abstractNumId w:val="7"/>
+    <w:abstractNumId w:val="9"/>
   </w:num>
   <w:num w:numId="9" w16cid:durableId="391270296">
     <w:abstractNumId w:val="0"/>
   </w:num>
   <w:num w:numId="10" w16cid:durableId="801122351">
-    <w:abstractNumId w:val="6"/>
+    <w:abstractNumId w:val="8"/>
   </w:num>
   <w:num w:numId="11" w16cid:durableId="583341949">
-    <w:abstractNumId w:val="8"/>
+    <w:abstractNumId w:val="10"/>
   </w:num>
   <w:num w:numId="12" w16cid:durableId="1737968557">
-    <w:abstractNumId w:val="9"/>
+    <w:abstractNumId w:val="11"/>
   </w:num>
   <w:num w:numId="13" w16cid:durableId="631134500">
     <w:abstractNumId w:val="1"/>
+  </w:num>
+  <w:num w:numId="14" w16cid:durableId="662900393">
+    <w:abstractNumId w:val="3"/>
+  </w:num>
+  <w:num w:numId="15" w16cid:durableId="784932105">
+    <w:abstractNumId w:val="5"/>
   </w:num>
 </w:numbering>
 </file>
@@ -3042,7 +3241,6 @@
   <w:style w:type="character" w:default="1" w:styleId="a0">
     <w:name w:val="Default Paragraph Font"/>
     <w:uiPriority w:val="1"/>
-    <w:semiHidden/>
     <w:unhideWhenUsed/>
   </w:style>
   <w:style w:type="table" w:default="1" w:styleId="a1">
@@ -3391,6 +3589,34 @@
       <w:u w:val="single"/>
     </w:rPr>
   </w:style>
+  <w:style w:type="paragraph" w:styleId="NormalWeb">
+    <w:name w:val="Normal (Web)"/>
+    <w:basedOn w:val="a"/>
+    <w:uiPriority w:val="99"/>
+    <w:semiHidden/>
+    <w:unhideWhenUsed/>
+    <w:rsid w:val="002C757A"/>
+    <w:pPr>
+      <w:bidi w:val="0"/>
+      <w:spacing w:before="100" w:beforeAutospacing="1" w:after="100" w:afterAutospacing="1" w:line="240" w:lineRule="auto"/>
+    </w:pPr>
+    <w:rPr>
+      <w:rFonts w:ascii="Times New Roman" w:eastAsia="Times New Roman" w:hAnsi="Times New Roman" w:cs="Times New Roman"/>
+      <w:sz w:val="24"/>
+      <w:szCs w:val="24"/>
+    </w:rPr>
+  </w:style>
+  <w:style w:type="character" w:styleId="af">
+    <w:name w:val="Strong"/>
+    <w:basedOn w:val="a0"/>
+    <w:uiPriority w:val="22"/>
+    <w:qFormat/>
+    <w:rsid w:val="002C757A"/>
+    <w:rPr>
+      <w:b/>
+      <w:bCs/>
+    </w:rPr>
+  </w:style>
 </w:styles>
 </file>
 

</xml_diff>